<commit_message>
Simplify technical terms and add skill/agent examples
- ChatGPT vs Claude Code: replace jargon with plain language
- Plugin slide: rewrite descriptions for non-developers
- Remove quant trading section from script, renumber slides
- Add music.md (Skill example) and translation agent (Agent example)
- Link example files from Skills/Agents cards
- Add Claude Marketplaces link

Co-Authored-By: Claude Opus 4.6 <noreply@anthropic.com>
</commit_message>
<xml_diff>
--- a/발표대본.docx
+++ b/발표대본.docx
@@ -738,7 +738,7 @@
         <w:rPr>
           <w:sz w:val="22"/>
         </w:rPr>
-        <w:t>Claude Code의 또 다른 강점은 확장성입니다.</w:t>
+        <w:t>Claude Code의 또 다른 강점은, 스마트폰에 앱을 설치하듯 AI에게 새로운 능력을 추가할 수 있다는 점입니다. 크게 네 가지로 나뉩니다.</w:t>
       </w:r>
     </w:p>
     <w:p>
@@ -749,7 +749,7 @@
         <w:rPr>
           <w:sz w:val="22"/>
         </w:rPr>
-        <w:t>플러그인 시스템을 통해 기능을 확장할 수 있습니다. 자주 사용하는 작업을 슬래시 커맨드로 자동화하고, 외부 서비스와 연동하며, 이벤트 기반으로 자동 실행되는 핸들러도 구성할 수 있습니다.</w:t>
+        <w:t>Skills는 프롬프트를 파일로 묶어놓은 것입니다. "Excel 정리해줘"라고 말하면 AI가 알아서 관련 Skill을 꺼내 씁니다. Agents는 AI에 새로운 전문가를 추가하는 것입니다. 코드 리뷰어, 디자이너처럼 전문 역할을 하는 AI를 붙일 수 있습니다. MCP Servers는 Slack이나 캘린더 같은 외부 앱과 연결하는 기능이고, Hooks는 특정 상황이 되면 자동으로 실행되는 규칙입니다.</w:t>
       </w:r>
     </w:p>
     <w:p>
@@ -760,7 +760,7 @@
         <w:rPr>
           <w:sz w:val="22"/>
         </w:rPr>
-        <w:t>한 번 만들어두시면 팀 전체가 공유하여 사용할 수 있고, 마켓플레이스를 통한 배포도 가능합니다. 스마트폰의 앱스토어와 유사한 개념으로, 필요한 기능을 설치하여 사용하시는 구조입니다.</w:t>
+        <w:t>한 번 만들어두시면 팀 전체가 공유하여 사용할 수 있고, 앱스토어처럼 다른 사람이 만든 기능을 설치해서 바로 쓸 수도 있습니다.</w:t>
       </w:r>
     </w:p>
     <w:p/>

</xml_diff>